<commit_message>
reducing quantity to zero removes the item from the cart, updated documentation
</commit_message>
<xml_diff>
--- a/Documents/Demo04/Curtis_Weekly Task Log 4_2018-06-05.docx
+++ b/Documents/Demo04/Curtis_Weekly Task Log 4_2018-06-05.docx
@@ -32,8 +32,6 @@
         </w:rPr>
         <w:t>June 5</w:t>
       </w:r>
-      <w:bookmarkStart w:id="1" w:name="_GoBack"/>
-      <w:bookmarkEnd w:id="1"/>
     </w:p>
     <w:p>
       <w:pPr>
@@ -789,7 +787,7 @@
                 <w:sz w:val="20"/>
                 <w:szCs w:val="20"/>
               </w:rPr>
-              <w:t>9</w:t>
+              <w:t>10</w:t>
             </w:r>
             <w:r>
               <w:rPr>
@@ -1821,6 +1819,22 @@
                 <w:szCs w:val="20"/>
               </w:rPr>
             </w:pPr>
+            <w:r>
+              <w:rPr>
+                <w:sz w:val="20"/>
+                <w:szCs w:val="20"/>
+              </w:rPr>
+              <w:t>Quantity is currently stored as a cookie and is not saved between devices</w:t>
+            </w:r>
+            <w:r>
+              <w:rPr>
+                <w:sz w:val="20"/>
+                <w:szCs w:val="20"/>
+              </w:rPr>
+              <w:t xml:space="preserve"> until checkout</w:t>
+            </w:r>
+            <w:bookmarkStart w:id="1" w:name="_GoBack"/>
+            <w:bookmarkEnd w:id="1"/>
           </w:p>
         </w:tc>
         <w:tc>
@@ -1834,6 +1848,13 @@
                 <w:szCs w:val="20"/>
               </w:rPr>
             </w:pPr>
+            <w:r>
+              <w:rPr>
+                <w:sz w:val="20"/>
+                <w:szCs w:val="20"/>
+              </w:rPr>
+              <w:t>L</w:t>
+            </w:r>
           </w:p>
         </w:tc>
       </w:tr>

</xml_diff>

<commit_message>
tweak weekly task log
</commit_message>
<xml_diff>
--- a/Documents/Demo04/Curtis_Weekly Task Log 4_2018-06-05.docx
+++ b/Documents/Demo04/Curtis_Weekly Task Log 4_2018-06-05.docx
@@ -904,6 +904,8 @@
               </w:rPr>
               <w:t xml:space="preserve"> persistent across sessions</w:t>
             </w:r>
+            <w:bookmarkStart w:id="1" w:name="_GoBack"/>
+            <w:bookmarkEnd w:id="1"/>
           </w:p>
         </w:tc>
         <w:tc>
@@ -933,7 +935,14 @@
                 <w:sz w:val="20"/>
                 <w:szCs w:val="20"/>
               </w:rPr>
-              <w:t>6hrs</w:t>
+              <w:t>7</w:t>
+            </w:r>
+            <w:r>
+              <w:rPr>
+                <w:sz w:val="20"/>
+                <w:szCs w:val="20"/>
+              </w:rPr>
+              <w:t>hrs</w:t>
             </w:r>
           </w:p>
         </w:tc>
@@ -964,7 +973,7 @@
                 <w:sz w:val="20"/>
                 <w:szCs w:val="20"/>
               </w:rPr>
-              <w:t>Incomplete</w:t>
+              <w:t>Complete</w:t>
             </w:r>
           </w:p>
         </w:tc>
@@ -1804,8 +1813,6 @@
               </w:rPr>
               <w:t>Quantity is currently stored as a cookie and is not saved between devices</w:t>
             </w:r>
-            <w:bookmarkStart w:id="1" w:name="_GoBack"/>
-            <w:bookmarkEnd w:id="1"/>
           </w:p>
         </w:tc>
         <w:tc>

</xml_diff>